<commit_message>
Updated test file with fake error
</commit_message>
<xml_diff>
--- a/scripts/test-files/simple.docx
+++ b/scripts/test-files/simple.docx
@@ -7,7 +7,19 @@
         <w:pStyle w:val="Heading1"/>
       </w:pPr>
       <w:r>
-        <w:t>A really file</w:t>
+        <w:t xml:space="preserve">A really </w:t>
+      </w:r>
+      <w:r>
+        <w:rPr>
+          <w:color w:val="FF0000"/>
+        </w:rPr>
+        <w:t>AN ERROR</w:t>
+      </w:r>
+      <w:r>
+        <w:t xml:space="preserve"> </w:t>
+      </w:r>
+      <w:r>
+        <w:t>file</w:t>
       </w:r>
     </w:p>
     <w:p>

</xml_diff>